<commit_message>
jquery ui datepicker + dateISO validation, changed pdfs for tos etc to html
</commit_message>
<xml_diff>
--- a/web/docs/listingagreement.docx
+++ b/web/docs/listingagreement.docx
@@ -2604,6 +2604,19 @@
         <w:ind w:left="2160"/>
         <w:jc w:val="both"/>
         <w:rPr>
+          <w:rFonts w:ascii="Verdana" w:hAnsi="Verdana"/>
+          <w:i/>
+          <w:iCs/>
+          <w:sz w:val="22"/>
+          <w:szCs w:val="22"/>
+        </w:rPr>
+      </w:pPr>
+    </w:p>
+    <w:p>
+      <w:pPr>
+        <w:ind w:left="2160"/>
+        <w:jc w:val="both"/>
+        <w:rPr>
           <w:rFonts w:ascii="Calibri" w:hAnsi="Calibri" w:cs="Calibri"/>
           <w:lang w:val="en"/>
         </w:rPr>
@@ -2683,6 +2696,16 @@
         </w:rPr>
         <w:t>}}</w:t>
       </w:r>
+    </w:p>
+    <w:p>
+      <w:pPr>
+        <w:ind w:left="2160"/>
+        <w:jc w:val="both"/>
+        <w:rPr>
+          <w:rFonts w:ascii="Calibri" w:hAnsi="Calibri" w:cs="Calibri"/>
+          <w:lang w:val="en"/>
+        </w:rPr>
+      </w:pPr>
     </w:p>
     <w:p>
       <w:pPr>
@@ -3103,6 +3126,83 @@
       <w:pPr>
         <w:jc w:val="both"/>
         <w:rPr>
+          <w:rFonts w:ascii="Verdana" w:hAnsi="Verdana"/>
+          <w:sz w:val="22"/>
+          <w:szCs w:val="22"/>
+        </w:rPr>
+      </w:pPr>
+      <w:r>
+        <w:rPr>
+          <w:noProof/>
+        </w:rPr>
+        <w:pict>
+          <v:shapetype id="_x0000_t202" coordsize="21600,21600" o:spt="202" path="m,l,21600r21600,l21600,xe">
+            <v:stroke joinstyle="miter"/>
+            <v:path gradientshapeok="t" o:connecttype="rect"/>
+          </v:shapetype>
+          <v:shape id="Text Box 2" o:spid="_x0000_s1026" type="#_x0000_t202" style="position:absolute;left:0;text-align:left;margin-left:56.6pt;margin-top:3pt;width:204.5pt;height:21.85pt;z-index:251659264;visibility:visible;mso-wrap-style:square;mso-width-percent:400;mso-height-percent:200;mso-wrap-distance-left:9pt;mso-wrap-distance-top:3.6pt;mso-wrap-distance-right:9pt;mso-wrap-distance-bottom:3.6pt;mso-position-horizontal-relative:text;mso-position-vertical-relative:text;mso-width-percent:400;mso-height-percent:200;mso-width-relative:margin;mso-height-relative:margin;v-text-anchor:top" o:gfxdata="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" stroked="f">
+            <v:textbox style="mso-next-textbox:#Text Box 2;mso-fit-shape-to-text:t">
+              <w:txbxContent>
+                <w:p>
+                  <w:r>
+                    <w:rPr>
+                      <w:rFonts w:ascii="Calibri" w:hAnsi="Calibri" w:cs="Calibri"/>
+                      <w:lang w:val="en"/>
+                    </w:rPr>
+                    <w:t>{{Cmpy_</w:t>
+                  </w:r>
+                  <w:proofErr w:type="spellStart"/>
+                  <w:r>
+                    <w:rPr>
+                      <w:rFonts w:ascii="Calibri" w:hAnsi="Calibri" w:cs="Calibri"/>
+                      <w:lang w:val="en"/>
+                    </w:rPr>
+                    <w:t>es</w:t>
+                  </w:r>
+                  <w:proofErr w:type="spellEnd"/>
+                  <w:r>
+                    <w:rPr>
+                      <w:rFonts w:ascii="Calibri" w:hAnsi="Calibri" w:cs="Calibri"/>
+                      <w:lang w:val="en"/>
+                    </w:rPr>
+                    <w:t>_</w:t>
+                  </w:r>
+                  <w:proofErr w:type="gramStart"/>
+                  <w:r>
+                    <w:rPr>
+                      <w:rFonts w:ascii="Calibri" w:hAnsi="Calibri" w:cs="Calibri"/>
+                      <w:lang w:val="en"/>
+                    </w:rPr>
+                    <w:t>:</w:t>
+                  </w:r>
+                  <w:proofErr w:type="spellStart"/>
+                  <w:r>
+                    <w:rPr>
+                      <w:rFonts w:ascii="Calibri" w:hAnsi="Calibri" w:cs="Calibri"/>
+                      <w:lang w:val="en"/>
+                    </w:rPr>
+                    <w:t>signer:company</w:t>
+                  </w:r>
+                  <w:proofErr w:type="spellEnd"/>
+                  <w:proofErr w:type="gramEnd"/>
+                  <w:r>
+                    <w:rPr>
+                      <w:rFonts w:ascii="Calibri" w:hAnsi="Calibri" w:cs="Calibri"/>
+                      <w:lang w:val="en"/>
+                    </w:rPr>
+                    <w:t>}}</w:t>
+                  </w:r>
+                </w:p>
+              </w:txbxContent>
+            </v:textbox>
+          </v:shape>
+        </w:pict>
+      </w:r>
+    </w:p>
+    <w:p>
+      <w:pPr>
+        <w:jc w:val="both"/>
+        <w:rPr>
           <w:rFonts w:ascii="Calibri" w:hAnsi="Calibri" w:cs="Calibri"/>
           <w:lang w:val="en"/>
         </w:rPr>
@@ -3112,141 +3212,265 @@
           <w:rFonts w:ascii="Calibri" w:hAnsi="Calibri" w:cs="Calibri"/>
           <w:lang w:val="en"/>
         </w:rPr>
-        <w:t xml:space="preserve">Company: </w:t>
+        <w:t>Company:</w:t>
       </w:r>
       <w:r>
         <w:rPr>
           <w:rFonts w:ascii="Calibri" w:hAnsi="Calibri" w:cs="Calibri"/>
           <w:lang w:val="en"/>
         </w:rPr>
-        <w:t>{{Cmpy_</w:t>
-      </w:r>
-      <w:proofErr w:type="spellStart"/>
+        <w:t xml:space="preserve"> </w:t>
+      </w:r>
+      <w:bookmarkStart w:id="0" w:name="_GoBack"/>
+      <w:bookmarkEnd w:id="0"/>
       <w:r>
         <w:rPr>
           <w:rFonts w:ascii="Calibri" w:hAnsi="Calibri" w:cs="Calibri"/>
           <w:lang w:val="en"/>
         </w:rPr>
-        <w:t>es</w:t>
-      </w:r>
-      <w:proofErr w:type="spellEnd"/>
+        <w:t>____</w:t>
+      </w:r>
       <w:r>
         <w:rPr>
           <w:rFonts w:ascii="Calibri" w:hAnsi="Calibri" w:cs="Calibri"/>
           <w:lang w:val="en"/>
         </w:rPr>
-        <w:t>_</w:t>
-      </w:r>
-      <w:proofErr w:type="gramStart"/>
+        <w:t>__________________________</w:t>
+      </w:r>
       <w:r>
         <w:rPr>
           <w:rFonts w:ascii="Calibri" w:hAnsi="Calibri" w:cs="Calibri"/>
           <w:lang w:val="en"/>
         </w:rPr>
+        <w:t>____</w:t>
+      </w:r>
+    </w:p>
+    <w:p>
+      <w:pPr>
+        <w:jc w:val="both"/>
+        <w:rPr>
+          <w:rFonts w:ascii="Verdana" w:hAnsi="Verdana"/>
+          <w:sz w:val="22"/>
+          <w:szCs w:val="22"/>
+        </w:rPr>
+      </w:pPr>
+      <w:r>
+        <w:rPr>
+          <w:rFonts w:ascii="Verdana" w:hAnsi="Verdana"/>
+          <w:sz w:val="22"/>
+          <w:szCs w:val="22"/>
+        </w:rPr>
+        <w:tab/>
+      </w:r>
+      <w:r>
+        <w:rPr>
+          <w:rFonts w:ascii="Verdana" w:hAnsi="Verdana"/>
+          <w:sz w:val="22"/>
+          <w:szCs w:val="22"/>
+        </w:rPr>
+        <w:tab/>
+      </w:r>
+      <w:r>
+        <w:rPr>
+          <w:rFonts w:ascii="Verdana" w:hAnsi="Verdana"/>
+          <w:sz w:val="22"/>
+          <w:szCs w:val="22"/>
+        </w:rPr>
+        <w:tab/>
+      </w:r>
+      <w:r>
+        <w:rPr>
+          <w:rFonts w:ascii="Verdana" w:hAnsi="Verdana"/>
+          <w:sz w:val="22"/>
+          <w:szCs w:val="22"/>
+        </w:rPr>
+        <w:tab/>
+      </w:r>
+    </w:p>
+    <w:p>
+      <w:pPr>
+        <w:jc w:val="both"/>
+        <w:rPr>
+          <w:rFonts w:ascii="Verdana" w:hAnsi="Verdana"/>
+          <w:sz w:val="22"/>
+          <w:szCs w:val="22"/>
+        </w:rPr>
+      </w:pPr>
+      <w:r>
+        <w:rPr>
+          <w:rFonts w:ascii="Verdana" w:hAnsi="Verdana"/>
+          <w:sz w:val="22"/>
+          <w:szCs w:val="22"/>
+        </w:rPr>
+        <w:t>B</w:t>
+      </w:r>
+      <w:r>
+        <w:rPr>
+          <w:rFonts w:ascii="Verdana" w:hAnsi="Verdana"/>
+          <w:sz w:val="22"/>
+          <w:szCs w:val="22"/>
+        </w:rPr>
+        <w:t>y</w:t>
+      </w:r>
+      <w:r>
+        <w:rPr>
+          <w:rFonts w:ascii="Verdana" w:hAnsi="Verdana"/>
+          <w:sz w:val="22"/>
+          <w:szCs w:val="22"/>
+        </w:rPr>
         <w:t>:</w:t>
       </w:r>
+      <w:r>
+        <w:rPr>
+          <w:rFonts w:ascii="Verdana" w:hAnsi="Verdana"/>
+          <w:sz w:val="22"/>
+          <w:szCs w:val="22"/>
+        </w:rPr>
+        <w:t xml:space="preserve"> </w:t>
+      </w:r>
+      <w:proofErr w:type="gramStart"/>
+      <w:r>
+        <w:rPr>
+          <w:rFonts w:ascii="Verdana" w:hAnsi="Verdana"/>
+          <w:sz w:val="22"/>
+          <w:szCs w:val="22"/>
+        </w:rPr>
+        <w:t>_</w:t>
+      </w:r>
+      <w:r>
+        <w:t>{</w:t>
+      </w:r>
+      <w:proofErr w:type="gramEnd"/>
+      <w:r>
+        <w:t>{</w:t>
+      </w:r>
+      <w:r>
+        <w:t>SigB_</w:t>
+      </w:r>
       <w:proofErr w:type="spellStart"/>
       <w:r>
-        <w:rPr>
-          <w:rFonts w:ascii="Calibri" w:hAnsi="Calibri" w:cs="Calibri"/>
-          <w:lang w:val="en"/>
-        </w:rPr>
-        <w:t>signer:company</w:t>
+        <w:t>es</w:t>
       </w:r>
       <w:proofErr w:type="spellEnd"/>
+      <w:r>
+        <w:t>_:</w:t>
+      </w:r>
+      <w:proofErr w:type="spellStart"/>
+      <w:r>
+        <w:t>signer:signatureblock</w:t>
+      </w:r>
+      <w:proofErr w:type="spellEnd"/>
+      <w:r>
+        <w:t>}</w:t>
+      </w:r>
+      <w:r>
+        <w:t>}</w:t>
+      </w:r>
+      <w:r>
+        <w:rPr>
+          <w:rFonts w:ascii="Verdana" w:hAnsi="Verdana"/>
+          <w:sz w:val="22"/>
+          <w:szCs w:val="22"/>
+        </w:rPr>
+        <w:t>____</w:t>
+      </w:r>
+      <w:r>
+        <w:rPr>
+          <w:rFonts w:ascii="Verdana" w:hAnsi="Verdana"/>
+          <w:sz w:val="22"/>
+          <w:szCs w:val="22"/>
+        </w:rPr>
+        <w:t>_</w:t>
+      </w:r>
+      <w:r>
+        <w:rPr>
+          <w:rFonts w:ascii="Verdana" w:hAnsi="Verdana"/>
+          <w:sz w:val="22"/>
+          <w:szCs w:val="22"/>
+        </w:rPr>
+        <w:t>_</w:t>
+      </w:r>
+      <w:r>
+        <w:rPr>
+          <w:rFonts w:ascii="Verdana" w:hAnsi="Verdana"/>
+          <w:sz w:val="22"/>
+          <w:szCs w:val="22"/>
+        </w:rPr>
+        <w:tab/>
+      </w:r>
+    </w:p>
+    <w:p>
+      <w:pPr>
+        <w:jc w:val="both"/>
+        <w:rPr>
+          <w:rFonts w:ascii="Verdana" w:hAnsi="Verdana"/>
+          <w:sz w:val="22"/>
+          <w:szCs w:val="22"/>
+        </w:rPr>
+      </w:pPr>
+    </w:p>
+    <w:p>
+      <w:pPr>
+        <w:jc w:val="both"/>
+        <w:rPr>
+          <w:rFonts w:ascii="Verdana" w:hAnsi="Verdana"/>
+          <w:sz w:val="22"/>
+          <w:szCs w:val="22"/>
+        </w:rPr>
+      </w:pPr>
+    </w:p>
+    <w:p>
+      <w:pPr>
+        <w:jc w:val="both"/>
+        <w:rPr>
+          <w:rFonts w:ascii="Verdana" w:hAnsi="Verdana"/>
+          <w:sz w:val="22"/>
+          <w:szCs w:val="22"/>
+        </w:rPr>
+      </w:pPr>
+      <w:r>
+        <w:rPr>
+          <w:rFonts w:ascii="Verdana" w:hAnsi="Verdana"/>
+          <w:sz w:val="22"/>
+          <w:szCs w:val="22"/>
+        </w:rPr>
+        <w:t>Name: _</w:t>
+      </w:r>
+      <w:proofErr w:type="gramStart"/>
+      <w:r>
+        <w:rPr>
+          <w:rFonts w:ascii="Verdana" w:hAnsi="Verdana"/>
+          <w:sz w:val="22"/>
+          <w:szCs w:val="22"/>
+        </w:rPr>
+        <w:t>_</w:t>
+      </w:r>
+      <w:r>
+        <w:t>{</w:t>
+      </w:r>
       <w:proofErr w:type="gramEnd"/>
       <w:r>
-        <w:rPr>
-          <w:rFonts w:ascii="Calibri" w:hAnsi="Calibri" w:cs="Calibri"/>
-          <w:lang w:val="en"/>
-        </w:rPr>
-        <w:t>}}</w:t>
-      </w:r>
-    </w:p>
-    <w:p>
-      <w:pPr>
-        <w:jc w:val="both"/>
-        <w:rPr>
-          <w:rFonts w:ascii="Verdana" w:hAnsi="Verdana"/>
-          <w:sz w:val="22"/>
-          <w:szCs w:val="22"/>
-        </w:rPr>
-      </w:pPr>
-      <w:r>
-        <w:rPr>
-          <w:rFonts w:ascii="Verdana" w:hAnsi="Verdana"/>
-          <w:sz w:val="22"/>
-          <w:szCs w:val="22"/>
-        </w:rPr>
-        <w:tab/>
-      </w:r>
-      <w:r>
-        <w:rPr>
-          <w:rFonts w:ascii="Verdana" w:hAnsi="Verdana"/>
-          <w:sz w:val="22"/>
-          <w:szCs w:val="22"/>
-        </w:rPr>
-        <w:tab/>
-      </w:r>
-      <w:r>
-        <w:rPr>
-          <w:rFonts w:ascii="Verdana" w:hAnsi="Verdana"/>
-          <w:sz w:val="22"/>
-          <w:szCs w:val="22"/>
-        </w:rPr>
-        <w:tab/>
-      </w:r>
-      <w:r>
-        <w:rPr>
-          <w:rFonts w:ascii="Verdana" w:hAnsi="Verdana"/>
-          <w:sz w:val="22"/>
-          <w:szCs w:val="22"/>
-        </w:rPr>
-        <w:tab/>
-      </w:r>
-    </w:p>
-    <w:p>
-      <w:pPr>
-        <w:jc w:val="both"/>
-        <w:rPr>
-          <w:rFonts w:ascii="Verdana" w:hAnsi="Verdana"/>
-          <w:sz w:val="22"/>
-          <w:szCs w:val="22"/>
-        </w:rPr>
-      </w:pPr>
-      <w:r>
-        <w:rPr>
-          <w:rFonts w:ascii="Verdana" w:hAnsi="Verdana"/>
-          <w:sz w:val="22"/>
-          <w:szCs w:val="22"/>
-        </w:rPr>
-        <w:t>B</w:t>
-      </w:r>
-      <w:r>
-        <w:rPr>
-          <w:rFonts w:ascii="Verdana" w:hAnsi="Verdana"/>
-          <w:sz w:val="22"/>
-          <w:szCs w:val="22"/>
-        </w:rPr>
-        <w:t>y</w:t>
-      </w:r>
-      <w:r>
-        <w:rPr>
-          <w:rFonts w:ascii="Verdana" w:hAnsi="Verdana"/>
-          <w:sz w:val="22"/>
-          <w:szCs w:val="22"/>
-        </w:rPr>
-        <w:t>:</w:t>
-      </w:r>
-      <w:r>
-        <w:rPr>
-          <w:rFonts w:ascii="Verdana" w:hAnsi="Verdana"/>
-          <w:sz w:val="22"/>
-          <w:szCs w:val="22"/>
-        </w:rPr>
-        <w:t xml:space="preserve"> </w:t>
-      </w:r>
-      <w:proofErr w:type="gramStart"/>
+        <w:t>{N_</w:t>
+      </w:r>
+      <w:proofErr w:type="spellStart"/>
+      <w:r>
+        <w:t>es</w:t>
+      </w:r>
+      <w:proofErr w:type="spellEnd"/>
+      <w:r>
+        <w:t>_:</w:t>
+      </w:r>
+      <w:proofErr w:type="spellStart"/>
+      <w:r>
+        <w:t>signer:fullname</w:t>
+      </w:r>
+      <w:proofErr w:type="spellEnd"/>
+      <w:r>
+        <w:t>}</w:t>
+      </w:r>
+      <w:r>
+        <w:t>}</w:t>
+      </w:r>
       <w:r>
         <w:rPr>
           <w:rFonts w:ascii="Verdana" w:hAnsi="Verdana"/>
@@ -3256,33 +3480,12 @@
         <w:t>_</w:t>
       </w:r>
       <w:r>
-        <w:t>{</w:t>
-      </w:r>
-      <w:proofErr w:type="gramEnd"/>
-      <w:r>
-        <w:t>{</w:t>
-      </w:r>
-      <w:r>
-        <w:t>SigB_</w:t>
-      </w:r>
-      <w:proofErr w:type="spellStart"/>
-      <w:r>
-        <w:t>es</w:t>
-      </w:r>
-      <w:proofErr w:type="spellEnd"/>
-      <w:r>
-        <w:t>_:</w:t>
-      </w:r>
-      <w:proofErr w:type="spellStart"/>
-      <w:r>
-        <w:t>signer:signatureblock</w:t>
-      </w:r>
-      <w:proofErr w:type="spellEnd"/>
-      <w:r>
-        <w:t>}</w:t>
-      </w:r>
-      <w:r>
-        <w:t>}</w:t>
+        <w:rPr>
+          <w:rFonts w:ascii="Verdana" w:hAnsi="Verdana"/>
+          <w:sz w:val="22"/>
+          <w:szCs w:val="22"/>
+        </w:rPr>
+        <w:t>_</w:t>
       </w:r>
       <w:r>
         <w:rPr>
@@ -3298,107 +3501,6 @@
           <w:sz w:val="22"/>
           <w:szCs w:val="22"/>
         </w:rPr>
-        <w:t>_</w:t>
-      </w:r>
-      <w:r>
-        <w:rPr>
-          <w:rFonts w:ascii="Verdana" w:hAnsi="Verdana"/>
-          <w:sz w:val="22"/>
-          <w:szCs w:val="22"/>
-        </w:rPr>
-        <w:t>_</w:t>
-      </w:r>
-      <w:r>
-        <w:rPr>
-          <w:rFonts w:ascii="Verdana" w:hAnsi="Verdana"/>
-          <w:sz w:val="22"/>
-          <w:szCs w:val="22"/>
-        </w:rPr>
-        <w:tab/>
-      </w:r>
-    </w:p>
-    <w:p>
-      <w:pPr>
-        <w:jc w:val="both"/>
-        <w:rPr>
-          <w:rFonts w:ascii="Verdana" w:hAnsi="Verdana"/>
-          <w:sz w:val="22"/>
-          <w:szCs w:val="22"/>
-        </w:rPr>
-      </w:pPr>
-      <w:r>
-        <w:rPr>
-          <w:rFonts w:ascii="Verdana" w:hAnsi="Verdana"/>
-          <w:sz w:val="22"/>
-          <w:szCs w:val="22"/>
-        </w:rPr>
-        <w:t>Name: _</w:t>
-      </w:r>
-      <w:proofErr w:type="gramStart"/>
-      <w:r>
-        <w:rPr>
-          <w:rFonts w:ascii="Verdana" w:hAnsi="Verdana"/>
-          <w:sz w:val="22"/>
-          <w:szCs w:val="22"/>
-        </w:rPr>
-        <w:t>_</w:t>
-      </w:r>
-      <w:r>
-        <w:t>{</w:t>
-      </w:r>
-      <w:proofErr w:type="gramEnd"/>
-      <w:r>
-        <w:t>{N_</w:t>
-      </w:r>
-      <w:proofErr w:type="spellStart"/>
-      <w:r>
-        <w:t>es</w:t>
-      </w:r>
-      <w:proofErr w:type="spellEnd"/>
-      <w:r>
-        <w:t>_:</w:t>
-      </w:r>
-      <w:proofErr w:type="spellStart"/>
-      <w:r>
-        <w:t>signer:fullname</w:t>
-      </w:r>
-      <w:proofErr w:type="spellEnd"/>
-      <w:r>
-        <w:t>}</w:t>
-      </w:r>
-      <w:r>
-        <w:t>}</w:t>
-      </w:r>
-      <w:r>
-        <w:rPr>
-          <w:rFonts w:ascii="Verdana" w:hAnsi="Verdana"/>
-          <w:sz w:val="22"/>
-          <w:szCs w:val="22"/>
-        </w:rPr>
-        <w:t>_</w:t>
-      </w:r>
-      <w:r>
-        <w:rPr>
-          <w:rFonts w:ascii="Verdana" w:hAnsi="Verdana"/>
-          <w:sz w:val="22"/>
-          <w:szCs w:val="22"/>
-        </w:rPr>
-        <w:t>_</w:t>
-      </w:r>
-      <w:r>
-        <w:rPr>
-          <w:rFonts w:ascii="Verdana" w:hAnsi="Verdana"/>
-          <w:sz w:val="22"/>
-          <w:szCs w:val="22"/>
-        </w:rPr>
-        <w:t>____</w:t>
-      </w:r>
-      <w:r>
-        <w:rPr>
-          <w:rFonts w:ascii="Verdana" w:hAnsi="Verdana"/>
-          <w:sz w:val="22"/>
-          <w:szCs w:val="22"/>
-        </w:rPr>
         <w:t>___</w:t>
       </w:r>
       <w:r>
@@ -3409,6 +3511,16 @@
         </w:rPr>
         <w:t xml:space="preserve">      </w:t>
       </w:r>
+    </w:p>
+    <w:p>
+      <w:pPr>
+        <w:jc w:val="both"/>
+        <w:rPr>
+          <w:rFonts w:ascii="Verdana" w:hAnsi="Verdana"/>
+          <w:sz w:val="22"/>
+          <w:szCs w:val="22"/>
+        </w:rPr>
+      </w:pPr>
     </w:p>
     <w:p>
       <w:pPr>
@@ -3540,8 +3652,6 @@
       <w:r>
         <w:t>}}</w:t>
       </w:r>
-      <w:bookmarkStart w:id="0" w:name="_GoBack"/>
-      <w:bookmarkEnd w:id="0"/>
       <w:r>
         <w:t>____________</w:t>
       </w:r>

</xml_diff>